<commit_message>
update performance evaluation form
</commit_message>
<xml_diff>
--- a/files/项目设计报告/PBL项目实践.docx
+++ b/files/项目设计报告/PBL项目实践.docx
@@ -3717,7 +3717,7 @@
             <v:imagedata r:id="rId29" o:title=""/>
             <w10:wrap type="topAndBottom" anchorx="margin" anchory="page"/>
           </v:shape>
-          <o:OLEObject Type="Embed" ProgID="Word.Picture.8" ShapeID="_x0000_s1029" DrawAspect="Content" ObjectID="_1683016598" r:id="rId30"/>
+          <o:OLEObject Type="Embed" ProgID="Word.Picture.8" ShapeID="_x0000_s1029" DrawAspect="Content" ObjectID="_1683268747" r:id="rId30"/>
         </w:object>
       </w:r>
       <w:r>
@@ -6559,8 +6559,6 @@
         </w:rPr>
         <w:t>实践</w:t>
       </w:r>
-      <w:bookmarkStart w:id="69" w:name="_GoBack"/>
-      <w:bookmarkEnd w:id="69"/>
       <w:r>
         <w:rPr>
           <w:rFonts w:ascii="Times New Roman" w:eastAsia="宋体" w:hAnsi="Times New Roman" w:hint="eastAsia"/>
@@ -7703,6 +7701,8 @@
                 <w:szCs w:val="22"/>
               </w:rPr>
             </w:pPr>
+            <w:bookmarkStart w:id="69" w:name="_GoBack"/>
+            <w:bookmarkEnd w:id="69"/>
             <w:r>
               <w:rPr>
                 <w:rFonts w:hAnsi="宋体" w:cs="宋体" w:hint="eastAsia"/>
@@ -7830,6 +7830,7 @@
       <w:headerReference w:type="even" r:id="rId38"/>
       <w:headerReference w:type="default" r:id="rId39"/>
       <w:footerReference w:type="even" r:id="rId40"/>
+      <w:footerReference w:type="default" r:id="rId41"/>
       <w:pgSz w:w="11906" w:h="16838"/>
       <w:pgMar w:top="1440" w:right="1134" w:bottom="1440" w:left="1134" w:header="850" w:footer="992" w:gutter="0"/>
       <w:cols w:space="425"/>
@@ -7958,13 +7959,15 @@
 <w:ftr xmlns:wpc="http://schemas.microsoft.com/office/word/2010/wordprocessingCanvas" xmlns:cx="http://schemas.microsoft.com/office/drawing/2014/chartex" xmlns:cx1="http://schemas.microsoft.com/office/drawing/2015/9/8/chartex" xmlns:cx2="http://schemas.microsoft.com/office/drawing/2015/10/21/chartex" xmlns:cx3="http://schemas.microsoft.com/office/drawing/2016/5/9/chartex" xmlns:cx4="http://schemas.microsoft.com/office/drawing/2016/5/10/chartex" xmlns:cx5="http://schemas.microsoft.com/office/drawing/2016/5/11/chartex" xmlns:cx6="http://schemas.microsoft.com/office/drawing/2016/5/12/chartex" xmlns:cx7="http://schemas.microsoft.com/office/drawing/2016/5/13/chartex" xmlns:cx8="http://schemas.microsoft.com/office/drawing/2016/5/14/chartex" xmlns:mc="http://schemas.openxmlformats.org/markup-compatibility/2006" xmlns:aink="http://schemas.microsoft.com/office/drawing/2016/ink" xmlns:am3d="http://schemas.microsoft.com/office/drawing/2017/model3d" xmlns:o="urn:schemas-microsoft-com:office:office" xmlns:r="http://schemas.openxmlformats.org/officeDocument/2006/relationships" xmlns:m="http://schemas.openxmlformats.org/officeDocument/2006/math" xmlns:v="urn:schemas-microsoft-com:vml" xmlns:wp14="http://schemas.microsoft.com/office/word/2010/wordprocessingDrawing" xmlns:wp="http://schemas.openxmlformats.org/drawingml/2006/wordprocessingDrawing" xmlns:w10="urn:schemas-microsoft-com:office:word" xmlns:w="http://schemas.openxmlformats.org/wordprocessingml/2006/main" xmlns:w14="http://schemas.microsoft.com/office/word/2010/wordml" xmlns:w15="http://schemas.microsoft.com/office/word/2012/wordml" xmlns:w16cid="http://schemas.microsoft.com/office/word/2016/wordml/cid" xmlns:w16se="http://schemas.microsoft.com/office/word/2015/wordml/symex" xmlns:wpg="http://schemas.microsoft.com/office/word/2010/wordprocessingGroup" xmlns:wpi="http://schemas.microsoft.com/office/word/2010/wordprocessingInk" xmlns:wne="http://schemas.microsoft.com/office/word/2006/wordml" xmlns:wps="http://schemas.microsoft.com/office/word/2010/wordprocessingShape" mc:Ignorable="w14 w15 w16se w16cid wp14">
   <w:p>
     <w:pPr>
-      <w:pStyle w:val="af0"/>
-      <w:jc w:val="left"/>
-      <w:rPr>
-        <w:rFonts w:hAnsi="宋体" w:cs="Times New Roman"/>
-      </w:rPr>
+      <w:pStyle w:val="aff3"/>
     </w:pPr>
   </w:p>
+</w:ftr>
+</file>
+
+<file path=word/footer12.xml><?xml version="1.0" encoding="utf-8"?>
+<w:ftr xmlns:wpc="http://schemas.microsoft.com/office/word/2010/wordprocessingCanvas" xmlns:cx="http://schemas.microsoft.com/office/drawing/2014/chartex" xmlns:cx1="http://schemas.microsoft.com/office/drawing/2015/9/8/chartex" xmlns:cx2="http://schemas.microsoft.com/office/drawing/2015/10/21/chartex" xmlns:cx3="http://schemas.microsoft.com/office/drawing/2016/5/9/chartex" xmlns:cx4="http://schemas.microsoft.com/office/drawing/2016/5/10/chartex" xmlns:cx5="http://schemas.microsoft.com/office/drawing/2016/5/11/chartex" xmlns:cx6="http://schemas.microsoft.com/office/drawing/2016/5/12/chartex" xmlns:cx7="http://schemas.microsoft.com/office/drawing/2016/5/13/chartex" xmlns:cx8="http://schemas.microsoft.com/office/drawing/2016/5/14/chartex" xmlns:mc="http://schemas.openxmlformats.org/markup-compatibility/2006" xmlns:aink="http://schemas.microsoft.com/office/drawing/2016/ink" xmlns:am3d="http://schemas.microsoft.com/office/drawing/2017/model3d" xmlns:o="urn:schemas-microsoft-com:office:office" xmlns:r="http://schemas.openxmlformats.org/officeDocument/2006/relationships" xmlns:m="http://schemas.openxmlformats.org/officeDocument/2006/math" xmlns:v="urn:schemas-microsoft-com:vml" xmlns:wp14="http://schemas.microsoft.com/office/word/2010/wordprocessingDrawing" xmlns:wp="http://schemas.openxmlformats.org/drawingml/2006/wordprocessingDrawing" xmlns:w10="urn:schemas-microsoft-com:office:word" xmlns:w="http://schemas.openxmlformats.org/wordprocessingml/2006/main" xmlns:w14="http://schemas.microsoft.com/office/word/2010/wordml" xmlns:w15="http://schemas.microsoft.com/office/word/2012/wordml" xmlns:w16cid="http://schemas.microsoft.com/office/word/2016/wordml/cid" xmlns:w16se="http://schemas.microsoft.com/office/word/2015/wordml/symex" xmlns:wpg="http://schemas.microsoft.com/office/word/2010/wordprocessingGroup" xmlns:wpi="http://schemas.microsoft.com/office/word/2010/wordprocessingInk" xmlns:wne="http://schemas.microsoft.com/office/word/2006/wordml" xmlns:wps="http://schemas.microsoft.com/office/word/2010/wordprocessingShape" mc:Ignorable="w14 w15 w16se w16cid wp14">
+  <w:p/>
 </w:ftr>
 </file>
 
@@ -8581,7 +8584,7 @@
         <w:rFonts w:ascii="宋体" w:eastAsia="宋体" w:hAnsi="宋体" w:hint="eastAsia"/>
         <w:sz w:val="21"/>
       </w:rPr>
-      <w:t>致谢</w:t>
+      <w:t>成绩评定表</w:t>
     </w:r>
   </w:p>
 </w:hdr>
@@ -13830,7 +13833,7 @@
 </file>
 
 <file path=customXml/itemProps1.xml><?xml version="1.0" encoding="utf-8"?>
-<ds:datastoreItem xmlns:ds="http://schemas.openxmlformats.org/officeDocument/2006/customXml" ds:itemID="{39BF8641-46ED-425F-BA92-E23F030C57D9}">
+<ds:datastoreItem xmlns:ds="http://schemas.openxmlformats.org/officeDocument/2006/customXml" ds:itemID="{28A9BEA0-BA12-487C-BE47-FDD18EA0A753}">
   <ds:schemaRefs>
     <ds:schemaRef ds:uri="http://schemas.openxmlformats.org/officeDocument/2006/bibliography"/>
   </ds:schemaRefs>

</xml_diff>